<commit_message>
updated docs from rmd
</commit_message>
<xml_diff>
--- a/examples/rhbase_tutorial.docx
+++ b/examples/rhbase_tutorial.docx
@@ -131,7 +131,7 @@
         </w:numPr>
       </w:pPr>
       <w:r>
-        <w:t xml:space="preserve">Standardized row-key serialize (raw data type)</w:t>
+        <w:t xml:space="preserve">Standardized row-key serializer (raw data type)</w:t>
       </w:r>
     </w:p>
     <w:p>
@@ -184,7 +184,7 @@
         </w:numPr>
       </w:pPr>
       <w:r>
-        <w:t xml:space="preserve">Getting HBase, Thrift, and rhbase installed and working + brief intro + data intro</w:t>
+        <w:t xml:space="preserve">Getting HBase, Thrift, and rhbase installed with a brief intro into HBase</w:t>
       </w:r>
     </w:p>
     <w:p>
@@ -436,7 +436,7 @@
         </w:numPr>
       </w:pPr>
       <w:r>
-        <w:t xml:space="preserve">HBase is (at least as of right now) an immediate consistent database. That means that HBase guarantees your data to be the exact same on any of the nodes that it is replicated to.</w:t>
+        <w:t xml:space="preserve">HBase is an immediately consistent database. That means that HBase guarantees your data to be the exact same on any of the nodes that it is replicated to.</w:t>
       </w:r>
     </w:p>
     <w:p>
@@ -448,7 +448,7 @@
         </w:numPr>
       </w:pPr>
       <w:r>
-        <w:t xml:space="preserve">See CAP Theorem for more information on Consistent, Available, and Partition tolerant databases (Cassandra, a similar NoSQL Columnar Database emphasizes Availability over Consistency)</w:t>
+        <w:t xml:space="preserve">See CAP Theorem for more information on Consistent, Available, and Partition tolerant databases (Cassandra is a similar NoSQL Columnar Database emphasizing Availability over Consistency)</w:t>
       </w:r>
     </w:p>
     <w:p>
@@ -516,7 +516,27 @@
         </w:rPr>
         <w:t xml:space="preserve">Multi-Dimensional Key-Value Store</w:t>
       </w:r>
-    </w:p>
+      <w:r>
+        <w:t xml:space="preserve"> </w:t>
+      </w:r>
+      <w:r>
+        <w:t xml:space="preserve">&lt;&lt;&lt;&lt;&lt;&lt;&lt; HEAD</w:t>
+      </w:r>
+    </w:p>
+    <w:bookmarkStart w:id="24" w:name="remember-that-it-is-a-key-value-store-well-really-its-more-like-a-key-column-value-store-or-a-map-of-maps"/>
+    <w:p>
+      <w:pPr>
+        <w:pStyle w:val="Heading1"/>
+        <w:numPr>
+          <w:numId w:val="13"/>
+          <w:ilvl w:val="0"/>
+        </w:numPr>
+      </w:pPr>
+      <w:r>
+        <w:t xml:space="preserve">Remember that it is a key-value store? Well, really, its more like a key-column-value store, or a Map of Maps</w:t>
+      </w:r>
+    </w:p>
+    <w:bookmarkEnd w:id="24"/>
     <w:p>
       <w:pPr>
         <w:pStyle w:val="Compact"/>
@@ -526,7 +546,7 @@
         </w:numPr>
       </w:pPr>
       <w:r>
-        <w:t xml:space="preserve">Remember that it is a key-value store? Well, really, its more like a key-column-value store, or a Map of Maps</w:t>
+        <w:t xml:space="preserve">Remember how it is a key-value store. Well, really, its more like a key-column-value store, or a Map of Maps &gt;&gt;&gt;&gt;&gt;&gt;&gt; 91bf20b9969f42dc30bf1b630c84e825e989b0aa</w:t>
       </w:r>
     </w:p>
     <w:p>
@@ -550,7 +570,7 @@
         </w:numPr>
       </w:pPr>
       <w:r>
-        <w:t xml:space="preserve">For any given key, allows you to store any amount of information</w:t>
+        <w:t xml:space="preserve">For any given key, it allows you to store any amount of information</w:t>
       </w:r>
     </w:p>
     <w:p>
@@ -565,7 +585,7 @@
         <w:t xml:space="preserve">Schema-less - your key-column-value combination can be defined at any time and does not naturally conform to any schema</w:t>
       </w:r>
     </w:p>
-    <w:bookmarkStart w:id="24" w:name="hbase-frame-of-mind"/>
+    <w:bookmarkStart w:id="25" w:name="hbase-frame-of-mind"/>
     <w:p>
       <w:pPr>
         <w:pStyle w:val="Heading3"/>
@@ -574,7 +594,7 @@
         <w:t xml:space="preserve">HBase Frame of Mind</w:t>
       </w:r>
     </w:p>
-    <w:bookmarkEnd w:id="24"/>
+    <w:bookmarkEnd w:id="25"/>
     <w:p>
       <w:pPr>
         <w:pStyle w:val="Compact"/>
@@ -596,7 +616,7 @@
         <w:t xml:space="preserve">table</w:t>
       </w:r>
       <w:r>
-        <w:t xml:space="preserve">, which is exactly what you would think it is... a table</w:t>
+        <w:t xml:space="preserve">, which is exactly what you would think it is... a table &lt;&lt;&lt;&lt;&lt;&lt;&lt; HEAD</w:t>
       </w:r>
     </w:p>
     <w:p>
@@ -689,6 +709,32 @@
         <w:t xml:space="preserve">. You do not need to add columns in advance, you can simply do it on the fly. However, you should keep record or develop a scheme of how you are storing data as the actual retrieval will be made very difficult if you have no idea whats in there.</w:t>
       </w:r>
     </w:p>
+    <w:bookmarkStart w:id="26" w:name="data-modeling-based-off-query-patterns-and-stored-directly.-cross-table-joins-are-a-bad-thing-spark-can-help-with-this-but-that-does-not-mean-you-should-design-your-data-model-to-do-any-kind-of-joins.-essentially-you-are-sacrificing-complex-querying-for-huge-speed-gains."/>
+    <w:p>
+      <w:pPr>
+        <w:pStyle w:val="Heading1"/>
+        <w:numPr>
+          <w:numId w:val="14"/>
+          <w:ilvl w:val="0"/>
+        </w:numPr>
+      </w:pPr>
+      <w:r>
+        <w:t xml:space="preserve">Data modeling:</w:t>
+      </w:r>
+      <w:r>
+        <w:t xml:space="preserve"> </w:t>
+      </w:r>
+      <w:r>
+        <w:rPr>
+          <w:b/>
+        </w:rPr>
+        <w:t xml:space="preserve">Based off query patterns and stored directly</w:t>
+      </w:r>
+      <w:r>
+        <w:t xml:space="preserve">. Cross-table joins are a BAD thing (Spark can help with this, but that does not mean you should design your data model to do any kind of joins). Essentially you are sacrificing complex querying for huge speed gains.</w:t>
+      </w:r>
+    </w:p>
+    <w:bookmarkEnd w:id="26"/>
     <w:p>
       <w:pPr>
         <w:pStyle w:val="Compact"/>
@@ -698,6 +744,90 @@
         </w:numPr>
       </w:pPr>
       <w:r>
+        <w:t xml:space="preserve">Tables are organized by</w:t>
+      </w:r>
+      <w:r>
+        <w:t xml:space="preserve"> </w:t>
+      </w:r>
+      <w:r>
+        <w:rPr>
+          <w:b/>
+        </w:rPr>
+        <w:t xml:space="preserve">column families</w:t>
+      </w:r>
+      <w:r>
+        <w:t xml:space="preserve">, which is basically just another container for your data. Best practice is to limit the number and size of these. So, if you are new to HBase, just pretend you only have 1 as in many cases that is all that is necessary.</w:t>
+      </w:r>
+    </w:p>
+    <w:p>
+      <w:pPr>
+        <w:pStyle w:val="Compact"/>
+        <w:numPr>
+          <w:numId w:val="14"/>
+          <w:ilvl w:val="0"/>
+        </w:numPr>
+      </w:pPr>
+      <w:r>
+        <w:t xml:space="preserve">All data is then accessed via a</w:t>
+      </w:r>
+      <w:r>
+        <w:t xml:space="preserve"> </w:t>
+      </w:r>
+      <w:r>
+        <w:rPr>
+          <w:b/>
+        </w:rPr>
+        <w:t xml:space="preserve">rowkey</w:t>
+      </w:r>
+      <w:r>
+        <w:t xml:space="preserve">, which is essentially your indexing mechanism (enter row-key or range of row-keys, and BLAM, data). This is also your key in "key-column-value" as depicted earlier</w:t>
+      </w:r>
+    </w:p>
+    <w:p>
+      <w:pPr>
+        <w:pStyle w:val="Compact"/>
+        <w:numPr>
+          <w:numId w:val="14"/>
+          <w:ilvl w:val="0"/>
+        </w:numPr>
+      </w:pPr>
+      <w:r>
+        <w:t xml:space="preserve">Within a given row, there can be potentially millions of columns. This is the concept of</w:t>
+      </w:r>
+      <w:r>
+        <w:t xml:space="preserve"> </w:t>
+      </w:r>
+      <w:r>
+        <w:rPr>
+          <w:b/>
+        </w:rPr>
+        <w:t xml:space="preserve">wide rows</w:t>
+      </w:r>
+      <w:r>
+        <w:t xml:space="preserve">. Although it can certainly be used for many things, time-series data is a good use case as it allows you to store time values as column names, and then the variable value correlating to a particular timestamp is in a cell (the variable name would be in the row key). This concept is often hard to grasp the first time, so I have provided some visuals to help explain it. Many people's breakthrough on this concept is often when they realize that values are/can be stored as columns.</w:t>
+      </w:r>
+    </w:p>
+    <w:p>
+      <w:pPr>
+        <w:pStyle w:val="Compact"/>
+        <w:numPr>
+          <w:numId w:val="14"/>
+          <w:ilvl w:val="0"/>
+        </w:numPr>
+      </w:pPr>
+      <w:r>
+        <w:t xml:space="preserve">**Schemaless*. You do not need to add columns in advance ever, you can simply do it on the fly. However, is advised that you keep record or develop a scheme of how you are storing data as the actual retrieval will be made very difficult if you have no idea whats in there.</w:t>
+      </w:r>
+    </w:p>
+    <w:p>
+      <w:pPr>
+        <w:pStyle w:val="Compact"/>
+        <w:numPr>
+          <w:numId w:val="14"/>
+          <w:ilvl w:val="0"/>
+        </w:numPr>
+      </w:pPr>
+      <w:r>
         <w:t xml:space="preserve">Data modeling:</w:t>
       </w:r>
       <w:r>
@@ -710,7 +840,7 @@
         <w:t xml:space="preserve">Based off query patterns and stored directly</w:t>
       </w:r>
       <w:r>
-        <w:t xml:space="preserve">. Cross-table joins are a BAD thing (Spark can help with this, but that does not mean you should design your data model to do any kind of joins). Essentially you are sacrificing complex querying for huge speed gains.</w:t>
+        <w:t xml:space="preserve">. Cross-table joins are a BAD thing (Spark can help with this, but that does not mean your design should implementjoins). Essentially you are sacrificing complex querying for huge speed gains. &gt;&gt;&gt;&gt;&gt;&gt;&gt; 91bf20b9969f42dc30bf1b630c84e825e989b0aa</w:t>
       </w:r>
     </w:p>
     <w:p>
@@ -743,7 +873,7 @@
           <w:ilvl w:val="0"/>
         </w:numPr>
       </w:pPr>
-      <w:hyperlink r:id="rId25">
+      <w:hyperlink r:id="rId27">
         <w:r>
           <w:rPr>
             <w:rStyle w:val="Link"/>
@@ -760,7 +890,7 @@
           <w:ilvl w:val="0"/>
         </w:numPr>
       </w:pPr>
-      <w:hyperlink r:id="rId26">
+      <w:hyperlink r:id="rId28">
         <w:r>
           <w:rPr>
             <w:rStyle w:val="Link"/>
@@ -769,7 +899,7 @@
         </w:r>
       </w:hyperlink>
     </w:p>
-    <w:bookmarkStart w:id="27" w:name="installing-hbase-and-rhbase"/>
+    <w:bookmarkStart w:id="29" w:name="installing-hbase-and-rhbase"/>
     <w:p>
       <w:pPr>
         <w:pStyle w:val="Heading3"/>
@@ -778,7 +908,7 @@
         <w:t xml:space="preserve">Installing HBase and rhbase</w:t>
       </w:r>
     </w:p>
-    <w:bookmarkEnd w:id="27"/>
+    <w:bookmarkEnd w:id="29"/>
     <w:p>
       <w:r>
         <w:t xml:space="preserve">In order to use this stuff, you have to install HBase, Thrift, and the rhbase package. The basic instructions are found</w:t>
@@ -786,7 +916,7 @@
       <w:r>
         <w:t xml:space="preserve"> </w:t>
       </w:r>
-      <w:hyperlink r:id="rId28">
+      <w:hyperlink r:id="rId30">
         <w:r>
           <w:rPr>
             <w:rStyle w:val="Link"/>
@@ -812,7 +942,7 @@
       <w:r>
         <w:t xml:space="preserve"> </w:t>
       </w:r>
-      <w:hyperlink r:id="rId29">
+      <w:hyperlink r:id="rId31">
         <w:r>
           <w:rPr>
             <w:rStyle w:val="Link"/>
@@ -869,7 +999,7 @@
         <w:rPr>
           <w:b/>
         </w:rPr>
-        <w:t xml:space="preserve">Under this implementation I would advise using Thrift 0.8.0 as the latest version might inclur some bugs</w:t>
+        <w:t xml:space="preserve">Under this implementation I would advise using Thrift 0.8.0 as the latest version might include some bugs as it relates to this build</w:t>
       </w:r>
     </w:p>
     <w:p>
@@ -886,7 +1016,7 @@
       <w:r>
         <w:t xml:space="preserve"> </w:t>
       </w:r>
-      <w:hyperlink r:id="rId30">
+      <w:hyperlink r:id="rId32">
         <w:r>
           <w:rPr>
             <w:rStyle w:val="Link"/>
@@ -943,7 +1073,7 @@
       <w:r>
         <w:t xml:space="preserve"> </w:t>
       </w:r>
-      <w:hyperlink r:id="rId31">
+      <w:hyperlink r:id="rId33">
         <w:r>
           <w:rPr>
             <w:rStyle w:val="Link"/>
@@ -955,7 +1085,7 @@
         <w:t xml:space="preserve">)</w:t>
       </w:r>
     </w:p>
-    <w:bookmarkStart w:id="32" w:name="test-it-out"/>
+    <w:bookmarkStart w:id="34" w:name="test-it-out"/>
     <w:p>
       <w:pPr>
         <w:pStyle w:val="Heading3"/>
@@ -964,7 +1094,7 @@
         <w:t xml:space="preserve">Test it out</w:t>
       </w:r>
     </w:p>
-    <w:bookmarkEnd w:id="32"/>
+    <w:bookmarkEnd w:id="34"/>
     <w:p>
       <w:r>
         <w:t xml:space="preserve">Provided HBase, Thrift, and</w:t>
@@ -1040,7 +1170,7 @@
         <w:rPr>
           <w:rStyle w:val="VerbatimChar"/>
         </w:rPr>
-        <w:t xml:space="preserve">## &lt;pointer: 0x2ca7eb0&gt;</w:t>
+        <w:t xml:space="preserve">## &lt;pointer: 0x2387900&gt;</w:t>
       </w:r>
       <w:r>
         <w:br w:type="textWrapping"/>
@@ -1061,7 +1191,7 @@
         <w:t xml:space="preserve">## [1] "hb.client.connection"</w:t>
       </w:r>
     </w:p>
-    <w:bookmarkStart w:id="33" w:name="understanding-our-sample-data"/>
+    <w:bookmarkStart w:id="35" w:name="understanding-our-sample-data"/>
     <w:p>
       <w:pPr>
         <w:pStyle w:val="Heading3"/>
@@ -1070,7 +1200,7 @@
         <w:t xml:space="preserve">Understanding Our Sample Data</w:t>
       </w:r>
     </w:p>
-    <w:bookmarkEnd w:id="33"/>
+    <w:bookmarkEnd w:id="35"/>
     <w:p>
       <w:r>
         <w:t xml:space="preserve">The data that is being supplied in this tutorial is time-series data taken from airport support vehicles (like a baggage truck) from various airports over a small period of time. The data is stored hierarchically as: Airport_Day_VehicleID_Variable. You can retrieve a list of all of the data simply by loading it from the</w:t>
@@ -1332,7 +1462,7 @@
         <w:t xml:space="preserve">Note: Credit to Spencer Herath for creating the sample data set of imaginary trucks whizzing around an invisible airport.</w:t>
       </w:r>
     </w:p>
-    <w:bookmarkStart w:id="34" w:name="part-ii-getting-data-into-hbase-with-r"/>
+    <w:bookmarkStart w:id="36" w:name="part-ii-getting-data-into-hbase-with-r"/>
     <w:p>
       <w:pPr>
         <w:pStyle w:val="Heading1"/>
@@ -1341,13 +1471,13 @@
         <w:t xml:space="preserve">Part II: Getting Data Into HBase with R</w:t>
       </w:r>
     </w:p>
-    <w:bookmarkEnd w:id="34"/>
+    <w:bookmarkEnd w:id="36"/>
     <w:p>
       <w:r>
         <w:t xml:space="preserve">Ok, now it's time to talk about actually putting some stuffing in the elephant.</w:t>
       </w:r>
     </w:p>
-    <w:bookmarkStart w:id="35" w:name="hbase-table-design"/>
+    <w:bookmarkStart w:id="37" w:name="hbase-table-design"/>
     <w:p>
       <w:pPr>
         <w:pStyle w:val="Heading3"/>
@@ -1356,10 +1486,10 @@
         <w:t xml:space="preserve">HBase Table Design</w:t>
       </w:r>
     </w:p>
-    <w:bookmarkEnd w:id="35"/>
-    <w:p>
-      <w:r>
-        <w:t xml:space="preserve">It's important that the design of the HBase table suits the desired query pattern(s). A NoSQL Columnar frame of mind is always</w:t>
+    <w:bookmarkEnd w:id="37"/>
+    <w:p>
+      <w:r>
+        <w:t xml:space="preserve">&lt;&lt;&lt;&lt;&lt;&lt;&lt; HEAD It's important that the design of the HBase table suits the desired query pattern(s). A NoSQL Columnar frame of mind is always</w:t>
       </w:r>
       <w:r>
         <w:t xml:space="preserve"> </w:t>
@@ -1372,7 +1502,32 @@
         <w:t xml:space="preserve">Design Your Tables For Your Query Pattern</w:t>
       </w:r>
       <w:r>
-        <w:t xml:space="preserve">. Unlike a relational store, each table that is built is traditionally designed for one single type of query pattern (document stores like Solr or Elastic Search can offer a backwards indexing solution. Overall, this can make a data modeling experience "simpler" in concept). To recap slightly, this frame of mind implies that:</w:t>
+        <w:t xml:space="preserve">. Unlike a relational store, each table that is built is traditionally designed for one single type of query pattern (document stores like Solr or Elastic Search can offer a backwards indexing solution. Overall, this can make a data modeling experience "simpler" in concept). To recap slightly, this frame of mind implies that: ======= It's important that the HBase table is designed to fit your query pattern(s) exactly. A NoSQL Columnar frame of mind is always</w:t>
+      </w:r>
+      <w:r>
+        <w:t xml:space="preserve"> </w:t>
+      </w:r>
+      <w:r>
+        <w:rPr>
+          <w:i/>
+          <w:b/>
+        </w:rPr>
+        <w:t xml:space="preserve">Design Your Tables For Your Query Pattern</w:t>
+      </w:r>
+      <w:r>
+        <w:t xml:space="preserve">. Unlike a relational store, each table that is built is traditionally designed for one single type of query pattern (document stores like Solr or Elastic Search can offer a backwards indexing solution. Overall, this can make a data modeling experience "simpler" in concept). A good way to think about NoSQL is that</w:t>
+      </w:r>
+      <w:r>
+        <w:t xml:space="preserve"> </w:t>
+      </w:r>
+      <w:r>
+        <w:rPr>
+          <w:b/>
+        </w:rPr>
+        <w:t xml:space="preserve">in one fetch, you want to retrieve all of the data neccessary to make a business decision</w:t>
+      </w:r>
+      <w:r>
+        <w:t xml:space="preserve">. To recap slightly, this frame of mind implies that: &gt;&gt;&gt;&gt;&gt;&gt;&gt; 91bf20b9969f42dc30bf1b630c84e825e989b0aa</w:t>
       </w:r>
     </w:p>
     <w:p>
@@ -1418,7 +1573,7 @@
     </w:p>
     <w:p>
       <w:r>
-        <w:t xml:space="preserve">Currently the data in its raw format is</w:t>
+        <w:t xml:space="preserve">&lt;&lt;&lt;&lt;&lt;&lt;&lt; HEAD Currently the data in its raw format is</w:t>
       </w:r>
       <w:r>
         <w:t xml:space="preserve"> </w:t>
@@ -1433,7 +1588,22 @@
         <w:t xml:space="preserve"> </w:t>
       </w:r>
       <w:r>
-        <w:t xml:space="preserve">Because this is archived data, additionally compression to a binary blob(byte array) is achievable. If properly done, it will drastically reduce the size of the data set and immensely increase the speed at which it is retrieved (because the dataset sits in just one blob as opposed to many cells). However, the approach should be cautious of the memory limitations that might exist; the size and number of blobs has to be manageable. That is, data needs to be retrieved in manageable partitions that contain all of the necessary variables to perform a fuel usage calculation. With those concepts in mind, the query pattern should be able to take on specific airports and date ranges, along with whatever variables that are desired. Thus:</w:t>
+        <w:t xml:space="preserve">Because this is archived data, additionally compression to a binary blob(byte array) is achievable. If properly done, it will drastically reduce the size of the data set and immensely increase the speed at which it is retrieved (because the dataset sits in just one blob as opposed to many cells). However, the approach should be cautious of the memory limitations that might exist; the size and number of blobs has to be manageable. That is, data needs to be retrieved in manageable partitions that contain all of the necessary variables to perform a fuel usage calculation. With those concepts in mind, the query pattern should be able to take on specific airports and date ranges, along with whatever variables that are desired. Thus: ======= Currently the data in its raw format is</w:t>
+      </w:r>
+      <w:r>
+        <w:t xml:space="preserve"> </w:t>
+      </w:r>
+      <w:r>
+        <w:rPr>
+          <w:b/>
+        </w:rPr>
+        <w:t xml:space="preserve">by variable by vehicle by date.</w:t>
+      </w:r>
+      <w:r>
+        <w:t xml:space="preserve"> </w:t>
+      </w:r>
+      <w:r>
+        <w:t xml:space="preserve">Additionally, because this is archived data, additionally compression to a binary blob (byte array) is achievable, drastically reducing the size of the data set while immensely increasing the speed at which it is retrieved (because its just in one blob as opposed to many cells). However, the approach should be cautious of the memory limitations that might exist; the size and number of blobs has to be manageable. That is, data needs to be retrieved in manageable partitions that contain all of the necessary variables to perform a fuel usage calculation. With those concepts in mind, the query pattern should be able to take on specific airports and date ranges, along with whatever variables that are desired. Thus: &gt;&gt;&gt;&gt;&gt;&gt;&gt; 91bf20b9969f42dc30bf1b630c84e825e989b0aa</w:t>
       </w:r>
     </w:p>
     <w:p>
@@ -1489,7 +1659,7 @@
                     </pic:cNvPicPr>
                   </pic:nvPicPr>
                   <pic:blipFill>
-                    <a:blip r:embed="rId36"/>
+                    <a:blip r:embed="rId38"/>
                     <a:stretch>
                       <a:fillRect/>
                     </a:stretch>
@@ -1516,7 +1686,7 @@
         </w:drawing>
       </w:r>
     </w:p>
-    <w:bookmarkStart w:id="37" w:name="create-hbase-table"/>
+    <w:bookmarkStart w:id="39" w:name="create-hbase-table"/>
     <w:p>
       <w:pPr>
         <w:pStyle w:val="Heading5"/>
@@ -1525,7 +1695,7 @@
         <w:t xml:space="preserve">Create HBase Table</w:t>
       </w:r>
     </w:p>
-    <w:bookmarkEnd w:id="37"/>
+    <w:bookmarkEnd w:id="39"/>
     <w:p>
       <w:r>
         <w:t xml:space="preserve">Now that the data model is defined, a table must be created to use it. In this case, we create a table called</w:t>
@@ -1666,7 +1836,7 @@
         <w:rPr>
           <w:rStyle w:val="VerbatimChar"/>
         </w:rPr>
-        <w:t xml:space="preserve">## &lt;pointer: 0x31aae80&gt;</w:t>
+        <w:t xml:space="preserve">## &lt;pointer: 0x383beb0&gt;</w:t>
       </w:r>
       <w:r>
         <w:br w:type="textWrapping"/>
@@ -1809,7 +1979,7 @@
         <w:t xml:space="preserve">## [1] TRUE</w:t>
       </w:r>
     </w:p>
-    <w:bookmarkStart w:id="38" w:name="input-data-into-hbase"/>
+    <w:bookmarkStart w:id="40" w:name="input-data-into-hbase"/>
     <w:p>
       <w:pPr>
         <w:pStyle w:val="Heading3"/>
@@ -1818,7 +1988,7 @@
         <w:t xml:space="preserve">Input Data into HBase</w:t>
       </w:r>
     </w:p>
-    <w:bookmarkEnd w:id="38"/>
+    <w:bookmarkEnd w:id="40"/>
     <w:p>
       <w:r>
         <w:t xml:space="preserve">Now that the HBase table is created, all that is left is actually putting the</w:t>
@@ -2245,7 +2415,7 @@
         <w:t xml:space="preserve">## 6 JFK::20140306::1CWPJ7320VE852372    speed</w:t>
       </w:r>
     </w:p>
-    <w:bookmarkStart w:id="39" w:name="how-hb.put-works"/>
+    <w:bookmarkStart w:id="41" w:name="how-hb.put-works"/>
     <w:p>
       <w:pPr>
         <w:pStyle w:val="Heading4"/>
@@ -2269,7 +2439,7 @@
         <w:t xml:space="preserve">Works</w:t>
       </w:r>
     </w:p>
-    <w:bookmarkEnd w:id="39"/>
+    <w:bookmarkEnd w:id="41"/>
     <w:p>
       <w:r>
         <w:t xml:space="preserve">The design of</w:t>
@@ -2500,7 +2670,7 @@
         <w:t xml:space="preserve">function. Note: the row-key serializer is not editable at the moment. The change to this branch was separating the serialization method for the row-keys from the values.</w:t>
       </w:r>
     </w:p>
-    <w:bookmarkStart w:id="40" w:name="examples-retrieving-data"/>
+    <w:bookmarkStart w:id="42" w:name="examples-retrieving-data"/>
     <w:p>
       <w:pPr>
         <w:pStyle w:val="Heading4"/>
@@ -2509,7 +2679,7 @@
         <w:t xml:space="preserve">Examples Retrieving Data</w:t>
       </w:r>
     </w:p>
-    <w:bookmarkEnd w:id="40"/>
+    <w:bookmarkEnd w:id="42"/>
     <w:p>
       <w:r>
         <w:t xml:space="preserve">Now that data is inserted, here are some brief examples worth reviewing to understand how data can be retrieved from HBase with this package.</w:t>
@@ -2943,7 +3113,7 @@
         <w:t xml:space="preserve">## 12: LAX::20140307::1FSMZ91563C548451          test  speed &lt;data.table&gt;</w:t>
       </w:r>
     </w:p>
-    <w:bookmarkStart w:id="41" w:name="part-iii-retrieve-and-store"/>
+    <w:bookmarkStart w:id="43" w:name="part-iii-retrieve-and-store"/>
     <w:p>
       <w:pPr>
         <w:pStyle w:val="Heading1"/>
@@ -2952,7 +3122,7 @@
         <w:t xml:space="preserve">Part III: Retrieve and Store</w:t>
       </w:r>
     </w:p>
-    <w:bookmarkEnd w:id="41"/>
+    <w:bookmarkEnd w:id="43"/>
     <w:p>
       <w:r>
         <w:t xml:space="preserve">Ok, so now that data is in HBase, lets:</w:t>
@@ -3018,7 +3188,7 @@
         <w:t xml:space="preserve">Store Our Results using rhbase</w:t>
       </w:r>
     </w:p>
-    <w:bookmarkStart w:id="42" w:name="retrieving-data-with-rhbase"/>
+    <w:bookmarkStart w:id="44" w:name="retrieving-data-with-rhbase"/>
     <w:p>
       <w:pPr>
         <w:pStyle w:val="Heading2"/>
@@ -3027,7 +3197,7 @@
         <w:t xml:space="preserve">Retrieving Data with rhbase</w:t>
       </w:r>
     </w:p>
-    <w:bookmarkEnd w:id="42"/>
+    <w:bookmarkEnd w:id="44"/>
     <w:p>
       <w:r>
         <w:t xml:space="preserve">From the HBase input tutorial, we stored data.tables via byte arrays in HBase (from hbase_input document). But what about getting it out? By using</w:t>
@@ -3591,7 +3761,7 @@
         <w:t xml:space="preserve">Don't you just love how easy R is? This output will feed our function to call HBase for each day for each airport.</w:t>
       </w:r>
     </w:p>
-    <w:bookmarkStart w:id="43" w:name="pull-data-merge-and-calculate"/>
+    <w:bookmarkStart w:id="45" w:name="pull-data-merge-and-calculate"/>
     <w:p>
       <w:pPr>
         <w:pStyle w:val="Heading2"/>
@@ -3600,7 +3770,7 @@
         <w:t xml:space="preserve">Pull Data, Merge, and Calculate</w:t>
       </w:r>
     </w:p>
-    <w:bookmarkEnd w:id="43"/>
+    <w:bookmarkEnd w:id="45"/>
     <w:p>
       <w:pPr>
         <w:pStyle w:val="Compact"/>
@@ -3762,7 +3932,7 @@
         <w:rPr>
           <w:rStyle w:val="VerbatimChar"/>
         </w:rPr>
-        <w:t xml:space="preserve">## &lt;pointer: 0x5309ef0&gt;</w:t>
+        <w:t xml:space="preserve">## &lt;pointer: 0x3736230&gt;</w:t>
       </w:r>
       <w:r>
         <w:br w:type="textWrapping"/>
@@ -4059,7 +4229,7 @@
         <w:t xml:space="preserve">And just like that, boom, data!!!!!</w:t>
       </w:r>
     </w:p>
-    <w:bookmarkStart w:id="44" w:name="manipulate-data-with-tidyr-data.table-timeseriesr"/>
+    <w:bookmarkStart w:id="46" w:name="manipulate-data-with-tidyr-data.table-timeseriesr"/>
     <w:p>
       <w:pPr>
         <w:pStyle w:val="Heading2"/>
@@ -4068,7 +4238,7 @@
         <w:t xml:space="preserve">Manipulate Data with Tidyr + data.table + timeseriesr</w:t>
       </w:r>
     </w:p>
-    <w:bookmarkEnd w:id="44"/>
+    <w:bookmarkEnd w:id="46"/>
     <w:p>
       <w:r>
         <w:t xml:space="preserve">OK, lets do something with that stuff. Our goal is to combine the gear, rpm, and speed data.tables by VIN. To do this, we will: 1. Split the row key to make the values meaningful with</w:t>
@@ -5139,7 +5309,7 @@
                     </pic:cNvPicPr>
                   </pic:nvPicPr>
                   <pic:blipFill>
-                    <a:blip r:embed="rId45"/>
+                    <a:blip r:embed="rId47"/>
                     <a:stretch>
                       <a:fillRect/>
                     </a:stretch>
@@ -5166,7 +5336,7 @@
         </w:drawing>
       </w:r>
     </w:p>
-    <w:bookmarkStart w:id="46" w:name="perform-our-calculations-with-timeseriesr"/>
+    <w:bookmarkStart w:id="48" w:name="perform-our-calculations-with-timeseriesr"/>
     <w:p>
       <w:pPr>
         <w:pStyle w:val="Heading4"/>
@@ -5175,7 +5345,7 @@
         <w:t xml:space="preserve">Perform our calculations with timeseriesr</w:t>
       </w:r>
     </w:p>
-    <w:bookmarkEnd w:id="46"/>
+    <w:bookmarkEnd w:id="48"/>
     <w:p>
       <w:r>
         <w:t xml:space="preserve">3.Now that we have our data in memory, lets do our calculation! Below is a function to calculate</w:t>
@@ -7579,7 +7749,7 @@
         <w:t xml:space="preserve">**We have now calculated the total amount of gallons that each truck burned, the total hours it ran, miles per hour, and its average gallons per hour.* Now, lets put all of this back into HBase to move onto the day/airport.</w:t>
       </w:r>
     </w:p>
-    <w:bookmarkStart w:id="47" w:name="store-our-results-using-rhbase"/>
+    <w:bookmarkStart w:id="49" w:name="store-our-results-using-rhbase"/>
     <w:p>
       <w:pPr>
         <w:pStyle w:val="Heading2"/>
@@ -7597,7 +7767,7 @@
         <w:t xml:space="preserve">rhbase</w:t>
       </w:r>
     </w:p>
-    <w:bookmarkEnd w:id="47"/>
+    <w:bookmarkEnd w:id="49"/>
     <w:p>
       <w:r>
         <w:t xml:space="preserve">We are going to store all of the information that we collected back into the same HBase table for later use. That includes: 1. rbinded data.table (because we might want to reuse it later) 2. gallons 3. total hours in operation 4. gal_per_hr 5. average mph</w:t>
@@ -8359,7 +8529,7 @@
 <file path=word/numbering.xml><?xml version="1.0" encoding="utf-8"?>
 <w:numbering xmlns:w="http://schemas.openxmlformats.org/wordprocessingml/2006/main">
   <w:abstractNum w:abstractNumId="0">
-    <w:nsid w:val="4428dcde"/>
+    <w:nsid w:val="684fe1b0"/>
     <w:multiLevelType w:val="multilevel"/>
     <w:lvl w:ilvl="0">
       <w:numFmt w:val="bullet"/>
@@ -8440,7 +8610,7 @@
     </w:lvl>
   </w:abstractNum>
   <w:abstractNum w:abstractNumId="3">
-    <w:nsid w:val="8b90b6ae"/>
+    <w:nsid w:val="53863166"/>
     <w:multiLevelType w:val="multilevel"/>
     <w:lvl w:ilvl="0">
       <w:numFmt w:val="bullet"/>
@@ -8521,7 +8691,7 @@
     </w:lvl>
   </w:abstractNum>
   <w:abstractNum w:abstractNumId="2">
-    <w:nsid w:val="72f02a63"/>
+    <w:nsid w:val="db156319"/>
     <w:multiLevelType w:val="multilevel"/>
     <w:lvl w:ilvl="0">
       <w:start w:val="1"/>
@@ -8609,7 +8779,7 @@
     </w:lvl>
   </w:abstractNum>
   <w:abstractNum w:abstractNumId="4">
-    <w:nsid w:val="151fdb14"/>
+    <w:nsid w:val="a72b10cf"/>
     <w:multiLevelType w:val="multilevel"/>
     <w:lvl w:ilvl="0">
       <w:start w:val="2"/>
@@ -8697,7 +8867,7 @@
     </w:lvl>
   </w:abstractNum>
   <w:abstractNum w:abstractNumId="5">
-    <w:nsid w:val="c77b124d"/>
+    <w:nsid w:val="2a4bd3ff"/>
     <w:multiLevelType w:val="multilevel"/>
     <w:lvl w:ilvl="0">
       <w:start w:val="3"/>
@@ -8785,7 +8955,7 @@
     </w:lvl>
   </w:abstractNum>
   <w:abstractNum w:abstractNumId="6">
-    <w:nsid w:val="4002ff0b"/>
+    <w:nsid w:val="26c2c5e1"/>
     <w:multiLevelType w:val="multilevel"/>
     <w:lvl w:ilvl="0">
       <w:start w:val="4"/>
@@ -8873,7 +9043,7 @@
     </w:lvl>
   </w:abstractNum>
   <w:abstractNum w:abstractNumId="7">
-    <w:nsid w:val="8a0046be"/>
+    <w:nsid w:val="a3583ef1"/>
     <w:multiLevelType w:val="multilevel"/>
     <w:lvl w:ilvl="0">
       <w:start w:val="5"/>

</xml_diff>